<commit_message>
Working on the parser
</commit_message>
<xml_diff>
--- a/spaces.docx
+++ b/spaces.docx
@@ -6,8 +6,6 @@
       <w:r>
         <w:t>n</w:t>
       </w:r>
-      <w:bookmarkStart w:id="0" w:name="_GoBack"/>
-      <w:bookmarkEnd w:id="0"/>
     </w:p>
     <w:p/>
     <w:p/>
@@ -15,6 +13,44 @@
     <w:p>
       <w:r>
         <w:t>a</w:t>
+      </w:r>
+    </w:p>
+    <w:p/>
+    <w:p>
+      <w:r>
+        <w:t>dickison</w:t>
+      </w:r>
+    </w:p>
+    <w:p/>
+    <w:p>
+      <w:r>
+        <w:t>dick</w:t>
+      </w:r>
+      <w:r>
+        <w:t xml:space="preserve"> </w:t>
+      </w:r>
+      <w:bookmarkStart w:id="0" w:name="_GoBack"/>
+      <w:bookmarkEnd w:id="0"/>
+      <w:r>
+        <w:t>vag</w:t>
+      </w:r>
+    </w:p>
+    <w:p/>
+    <w:p>
+      <w:r>
+        <w:t>handcuffs</w:t>
+      </w:r>
+    </w:p>
+    <w:p/>
+    <w:p>
+      <w:r>
+        <w:t>cocktail</w:t>
+      </w:r>
+    </w:p>
+    <w:p/>
+    <w:p>
+      <w:r>
+        <w:t>I want to spit on your handcuffs</w:t>
       </w:r>
     </w:p>
     <w:sectPr>

</xml_diff>